<commit_message>
hw6 and 7 descriptions
</commit_message>
<xml_diff>
--- a/twosigma2018/longitudinal_homework/HW6/HW6.docx
+++ b/twosigma2018/longitudinal_homework/HW6/HW6.docx
@@ -80,7 +80,7 @@
           <w:sz w:val="23"/>
           <w:szCs w:val="23"/>
         </w:rPr>
-        <w:t>8</w:t>
+        <w:t>6</w:t>
       </w:r>
       <w:r>
         <w:rPr>
@@ -113,7 +113,15 @@
           <w:szCs w:val="23"/>
         </w:rPr>
         <w:tab/>
-        <w:t>Due date and questions to turn in TBD!</w:t>
+      </w:r>
+      <w:r>
+        <w:rPr>
+          <w:b/>
+          <w:sz w:val="23"/>
+          <w:szCs w:val="23"/>
+        </w:rPr>
+        <w:tab/>
+        <w:t>Due by 5pm November 9</w:t>
       </w:r>
     </w:p>
     <w:p>
@@ -258,7 +266,7 @@
           <w:sz w:val="23"/>
           <w:szCs w:val="23"/>
         </w:rPr>
-        <w:t xml:space="preserve">t is anticipated that responses within subjects over time are serially correlated, (but with some decay the further measurements are apart) </w:t>
+        <w:t xml:space="preserve">t is anticipated that responses within subjects over time are serially correlated (but with some decay the further measurements are apart) </w:t>
       </w:r>
       <w:r>
         <w:rPr>
@@ -273,7 +281,16 @@
           <w:sz w:val="23"/>
           <w:szCs w:val="23"/>
         </w:rPr>
-        <w:t>both outcomes, w</w:t>
+        <w:t>both outco</w:t>
+      </w:r>
+      <w:bookmarkStart w:id="0" w:name="_GoBack"/>
+      <w:bookmarkEnd w:id="0"/>
+      <w:r>
+        <w:rPr>
+          <w:sz w:val="23"/>
+          <w:szCs w:val="23"/>
+        </w:rPr>
+        <w:t>mes, w</w:t>
       </w:r>
       <w:r>
         <w:rPr>
@@ -735,7 +752,7 @@
           <v:shape id="_x0000_i1025" type="#_x0000_t75" style="width:108pt;height:22.4pt" o:ole="">
             <v:imagedata r:id="rId5" o:title=""/>
           </v:shape>
-          <o:OLEObject Type="Embed" ProgID="Equation.DSMT4" ShapeID="_x0000_i1025" DrawAspect="Content" ObjectID="_1601904725" r:id="rId6"/>
+          <o:OLEObject Type="Embed" ProgID="Equation.DSMT4" ShapeID="_x0000_i1025" DrawAspect="Content" ObjectID="_1602326366" r:id="rId6"/>
         </w:object>
       </w:r>
       <w:r>
@@ -755,7 +772,7 @@
           <v:shape id="_x0000_i1026" type="#_x0000_t75" style="width:89.65pt;height:22.4pt" o:ole="">
             <v:imagedata r:id="rId7" o:title=""/>
           </v:shape>
-          <o:OLEObject Type="Embed" ProgID="Equation.DSMT4" ShapeID="_x0000_i1026" DrawAspect="Content" ObjectID="_1601904726" r:id="rId8"/>
+          <o:OLEObject Type="Embed" ProgID="Equation.DSMT4" ShapeID="_x0000_i1026" DrawAspect="Content" ObjectID="_1602326367" r:id="rId8"/>
         </w:object>
       </w:r>
       <w:r>
@@ -775,7 +792,7 @@
           <v:shape id="_x0000_i1027" type="#_x0000_t75" style="width:72.7pt;height:20.4pt" o:ole="">
             <v:imagedata r:id="rId9" o:title=""/>
           </v:shape>
-          <o:OLEObject Type="Embed" ProgID="Equation.DSMT4" ShapeID="_x0000_i1027" DrawAspect="Content" ObjectID="_1601904727" r:id="rId10"/>
+          <o:OLEObject Type="Embed" ProgID="Equation.DSMT4" ShapeID="_x0000_i1027" DrawAspect="Content" ObjectID="_1602326368" r:id="rId10"/>
         </w:object>
       </w:r>
       <w:r>
@@ -795,7 +812,7 @@
           <v:shape id="_x0000_i1028" type="#_x0000_t75" style="width:16.3pt;height:20.4pt" o:ole="">
             <v:imagedata r:id="rId11" o:title=""/>
           </v:shape>
-          <o:OLEObject Type="Embed" ProgID="Equation.DSMT4" ShapeID="_x0000_i1028" DrawAspect="Content" ObjectID="_1601904728" r:id="rId12"/>
+          <o:OLEObject Type="Embed" ProgID="Equation.DSMT4" ShapeID="_x0000_i1028" DrawAspect="Content" ObjectID="_1602326369" r:id="rId12"/>
         </w:object>
       </w:r>
       <w:r>
@@ -893,7 +910,7 @@
           <w:sz w:val="23"/>
           <w:szCs w:val="23"/>
         </w:rPr>
-        <w:t xml:space="preserve">Write explicit forms of </w:t>
+        <w:t xml:space="preserve">Write forms of </w:t>
       </w:r>
       <w:proofErr w:type="gramStart"/>
       <w:r>
@@ -1063,7 +1080,21 @@
           <w:sz w:val="23"/>
           <w:szCs w:val="23"/>
         </w:rPr>
-        <w:t xml:space="preserve">.  (Sometimes conditioning on </w:t>
+        <w:t>; reduce as much as possible</w:t>
+      </w:r>
+      <w:r>
+        <w:rPr>
+          <w:sz w:val="23"/>
+          <w:szCs w:val="23"/>
+        </w:rPr>
+        <w:t>.  (</w:t>
+      </w:r>
+      <w:r>
+        <w:rPr>
+          <w:sz w:val="23"/>
+          <w:szCs w:val="23"/>
+        </w:rPr>
+        <w:t xml:space="preserve">Note:  conditioning on </w:t>
       </w:r>
       <w:r>
         <w:rPr>
@@ -1078,7 +1109,30 @@
           <w:sz w:val="23"/>
           <w:szCs w:val="23"/>
         </w:rPr>
-        <w:t xml:space="preserve"> is not stated but implied.</w:t>
+        <w:t xml:space="preserve"> is usually done in regression but no</w:t>
+      </w:r>
+      <w:r>
+        <w:rPr>
+          <w:sz w:val="23"/>
+          <w:szCs w:val="23"/>
+        </w:rPr>
+        <w:t xml:space="preserve">t </w:t>
+      </w:r>
+      <w:proofErr w:type="gramStart"/>
+      <w:r>
+        <w:rPr>
+          <w:sz w:val="23"/>
+          <w:szCs w:val="23"/>
+        </w:rPr>
+        <w:t>always  stated</w:t>
+      </w:r>
+      <w:proofErr w:type="gramEnd"/>
+      <w:r>
+        <w:rPr>
+          <w:sz w:val="23"/>
+          <w:szCs w:val="23"/>
+        </w:rPr>
+        <w:t>.</w:t>
       </w:r>
       <w:r>
         <w:rPr>
@@ -1687,8 +1741,6 @@
         </w:rPr>
         <w:t>20</w:t>
       </w:r>
-      <w:bookmarkStart w:id="0" w:name="_GoBack"/>
-      <w:bookmarkEnd w:id="0"/>
       <w:r>
         <w:rPr>
           <w:sz w:val="23"/>

</xml_diff>